<commit_message>
added swagger UI doc
</commit_message>
<xml_diff>
--- a/Clinic Appointments Document.docx
+++ b/Clinic Appointments Document.docx
@@ -1511,16 +1511,7 @@
           <w:sz w:val="36"/>
           <w:szCs w:val="36"/>
         </w:rPr>
-        <w:t>Patients API</w:t>
-      </w:r>
-      <w:r>
-        <w:rPr>
-          <w:rFonts w:asciiTheme="majorHAnsi" w:eastAsiaTheme="majorEastAsia" w:hAnsiTheme="majorHAnsi" w:cstheme="majorBidi"/>
-          <w:color w:val="C45911" w:themeColor="accent2" w:themeShade="BF"/>
-          <w:sz w:val="36"/>
-          <w:szCs w:val="36"/>
-        </w:rPr>
-        <w:t xml:space="preserve"> </w:t>
+        <w:t xml:space="preserve">Patients API </w:t>
       </w:r>
       <w:r>
         <w:rPr>
@@ -1728,16 +1719,7 @@
           <w:sz w:val="36"/>
           <w:szCs w:val="36"/>
         </w:rPr>
-        <w:t>Doctors API</w:t>
-      </w:r>
-      <w:r>
-        <w:rPr>
-          <w:rFonts w:asciiTheme="majorHAnsi" w:eastAsiaTheme="majorEastAsia" w:hAnsiTheme="majorHAnsi" w:cstheme="majorBidi"/>
-          <w:color w:val="C45911" w:themeColor="accent2" w:themeShade="BF"/>
-          <w:sz w:val="36"/>
-          <w:szCs w:val="36"/>
-        </w:rPr>
-        <w:t xml:space="preserve"> </w:t>
+        <w:t xml:space="preserve">Doctors API </w:t>
       </w:r>
       <w:r>
         <w:rPr>
@@ -2164,16 +2146,7 @@
           <w:sz w:val="36"/>
           <w:szCs w:val="36"/>
         </w:rPr>
-        <w:t>Doctor Availability</w:t>
-      </w:r>
-      <w:r>
-        <w:rPr>
-          <w:rFonts w:asciiTheme="majorHAnsi" w:eastAsiaTheme="majorEastAsia" w:hAnsiTheme="majorHAnsi" w:cstheme="majorBidi"/>
-          <w:color w:val="C45911" w:themeColor="accent2" w:themeShade="BF"/>
-          <w:sz w:val="36"/>
-          <w:szCs w:val="36"/>
-        </w:rPr>
-        <w:t xml:space="preserve"> </w:t>
+        <w:t xml:space="preserve">Doctor Availability </w:t>
       </w:r>
       <w:r>
         <w:rPr>
@@ -2963,11 +2936,385 @@
     </w:p>
     <w:p>
       <w:pPr>
-        <w:rPr>
-          <w:rFonts w:asciiTheme="majorHAnsi" w:eastAsiaTheme="majorEastAsia" w:hAnsiTheme="majorHAnsi" w:cstheme="majorBidi"/>
-          <w:color w:val="C45911" w:themeColor="accent2" w:themeShade="BF"/>
-          <w:sz w:val="36"/>
-          <w:szCs w:val="36"/>
+        <w:pStyle w:val="Heading1"/>
+        <w:rPr>
+          <w:color w:val="833C0B" w:themeColor="accent2" w:themeShade="80"/>
+          <w:sz w:val="44"/>
+          <w:szCs w:val="44"/>
+        </w:rPr>
+      </w:pPr>
+      <w:r>
+        <w:rPr>
+          <w:color w:val="833C0B" w:themeColor="accent2" w:themeShade="80"/>
+          <w:sz w:val="44"/>
+          <w:szCs w:val="44"/>
+        </w:rPr>
+        <w:t>API Documentation with Swagger</w:t>
+      </w:r>
+    </w:p>
+    <w:p>
+      <w:pPr>
+        <w:rPr>
+          <w:sz w:val="24"/>
+          <w:szCs w:val="24"/>
+        </w:rPr>
+      </w:pPr>
+      <w:r>
+        <w:rPr>
+          <w:sz w:val="24"/>
+          <w:szCs w:val="24"/>
+        </w:rPr>
+        <w:t>The Clinic Appointments Management System exposes all its REST APIs using Swagger (Springdoc OpenAPI).</w:t>
+      </w:r>
+      <w:r>
+        <w:rPr>
+          <w:sz w:val="24"/>
+          <w:szCs w:val="24"/>
+        </w:rPr>
+        <w:br/>
+        <w:t>After starting the application, the interactive documentation is available at:</w:t>
+      </w:r>
+      <w:r>
+        <w:rPr>
+          <w:sz w:val="24"/>
+          <w:szCs w:val="24"/>
+        </w:rPr>
+        <w:br/>
+      </w:r>
+      <w:hyperlink r:id="rId5" w:history="1">
+        <w:r>
+          <w:rPr>
+            <w:rStyle w:val="Hyperlink"/>
+            <w:sz w:val="24"/>
+            <w:szCs w:val="24"/>
+          </w:rPr>
+          <w:t>http://localhost:8080/s</w:t>
+        </w:r>
+        <w:r>
+          <w:rPr>
+            <w:rStyle w:val="Hyperlink"/>
+            <w:sz w:val="24"/>
+            <w:szCs w:val="24"/>
+          </w:rPr>
+          <w:t>w</w:t>
+        </w:r>
+        <w:r>
+          <w:rPr>
+            <w:rStyle w:val="Hyperlink"/>
+            <w:sz w:val="24"/>
+            <w:szCs w:val="24"/>
+          </w:rPr>
+          <w:t>agger-ui/index.html</w:t>
+        </w:r>
+      </w:hyperlink>
+    </w:p>
+    <w:p>
+      <w:pPr>
+        <w:rPr>
+          <w:sz w:val="24"/>
+          <w:szCs w:val="24"/>
+        </w:rPr>
+      </w:pPr>
+      <w:r>
+        <w:rPr>
+          <w:sz w:val="24"/>
+          <w:szCs w:val="24"/>
+        </w:rPr>
+        <w:t>In this interface, all controllers are grouped by resource:</w:t>
+      </w:r>
+    </w:p>
+    <w:p>
+      <w:pPr>
+        <w:numPr>
+          <w:ilvl w:val="0"/>
+          <w:numId w:val="32"/>
+        </w:numPr>
+        <w:rPr>
+          <w:sz w:val="24"/>
+          <w:szCs w:val="24"/>
+        </w:rPr>
+      </w:pPr>
+      <w:r>
+        <w:rPr>
+          <w:sz w:val="24"/>
+          <w:szCs w:val="24"/>
+        </w:rPr>
+        <w:t>Patients (/api/patients)</w:t>
+      </w:r>
+    </w:p>
+    <w:p>
+      <w:pPr>
+        <w:numPr>
+          <w:ilvl w:val="0"/>
+          <w:numId w:val="32"/>
+        </w:numPr>
+        <w:rPr>
+          <w:sz w:val="24"/>
+          <w:szCs w:val="24"/>
+        </w:rPr>
+      </w:pPr>
+      <w:r>
+        <w:rPr>
+          <w:sz w:val="24"/>
+          <w:szCs w:val="24"/>
+        </w:rPr>
+        <w:t>Doctors (/api/doctors)</w:t>
+      </w:r>
+    </w:p>
+    <w:p>
+      <w:pPr>
+        <w:numPr>
+          <w:ilvl w:val="0"/>
+          <w:numId w:val="32"/>
+        </w:numPr>
+        <w:rPr>
+          <w:sz w:val="24"/>
+          <w:szCs w:val="24"/>
+        </w:rPr>
+      </w:pPr>
+      <w:r>
+        <w:rPr>
+          <w:sz w:val="24"/>
+          <w:szCs w:val="24"/>
+        </w:rPr>
+        <w:t>Appointments (/api/appointments)</w:t>
+      </w:r>
+    </w:p>
+    <w:p>
+      <w:pPr>
+        <w:numPr>
+          <w:ilvl w:val="0"/>
+          <w:numId w:val="32"/>
+        </w:numPr>
+        <w:rPr>
+          <w:sz w:val="24"/>
+          <w:szCs w:val="24"/>
+        </w:rPr>
+      </w:pPr>
+      <w:r>
+        <w:rPr>
+          <w:sz w:val="24"/>
+          <w:szCs w:val="24"/>
+        </w:rPr>
+        <w:t>Doctor Availabilities (/api/doctor-availabilities)</w:t>
+      </w:r>
+    </w:p>
+    <w:p>
+      <w:pPr>
+        <w:numPr>
+          <w:ilvl w:val="0"/>
+          <w:numId w:val="32"/>
+        </w:numPr>
+        <w:rPr>
+          <w:sz w:val="24"/>
+          <w:szCs w:val="24"/>
+        </w:rPr>
+      </w:pPr>
+      <w:r>
+        <w:rPr>
+          <w:sz w:val="24"/>
+          <w:szCs w:val="24"/>
+        </w:rPr>
+        <w:t>Rooms (/api/rooms)</w:t>
+      </w:r>
+    </w:p>
+    <w:p>
+      <w:pPr>
+        <w:numPr>
+          <w:ilvl w:val="0"/>
+          <w:numId w:val="32"/>
+        </w:numPr>
+        <w:rPr>
+          <w:sz w:val="24"/>
+          <w:szCs w:val="24"/>
+        </w:rPr>
+      </w:pPr>
+      <w:r>
+        <w:rPr>
+          <w:sz w:val="24"/>
+          <w:szCs w:val="24"/>
+        </w:rPr>
+        <w:t>Specialties (/api/specialties)</w:t>
+      </w:r>
+    </w:p>
+    <w:p>
+      <w:pPr>
+        <w:numPr>
+          <w:ilvl w:val="0"/>
+          <w:numId w:val="32"/>
+        </w:numPr>
+        <w:rPr>
+          <w:sz w:val="24"/>
+          <w:szCs w:val="24"/>
+        </w:rPr>
+      </w:pPr>
+      <w:r>
+        <w:rPr>
+          <w:sz w:val="24"/>
+          <w:szCs w:val="24"/>
+        </w:rPr>
+        <w:t>Invoices (/api/invoices)</w:t>
+      </w:r>
+    </w:p>
+    <w:p>
+      <w:pPr>
+        <w:rPr>
+          <w:sz w:val="24"/>
+          <w:szCs w:val="24"/>
+        </w:rPr>
+      </w:pPr>
+      <w:r>
+        <w:rPr>
+          <w:sz w:val="24"/>
+          <w:szCs w:val="24"/>
+        </w:rPr>
+        <w:lastRenderedPageBreak/>
+        <w:t>For each REST endpoint, Swagger shows:</w:t>
+      </w:r>
+    </w:p>
+    <w:p>
+      <w:pPr>
+        <w:numPr>
+          <w:ilvl w:val="0"/>
+          <w:numId w:val="33"/>
+        </w:numPr>
+        <w:rPr>
+          <w:sz w:val="24"/>
+          <w:szCs w:val="24"/>
+        </w:rPr>
+      </w:pPr>
+      <w:r>
+        <w:rPr>
+          <w:sz w:val="24"/>
+          <w:szCs w:val="24"/>
+        </w:rPr>
+        <w:t>the HTTP method (GET, POST, PUT, DELETE) and the URL</w:t>
+      </w:r>
+    </w:p>
+    <w:p>
+      <w:pPr>
+        <w:numPr>
+          <w:ilvl w:val="0"/>
+          <w:numId w:val="33"/>
+        </w:numPr>
+        <w:rPr>
+          <w:sz w:val="24"/>
+          <w:szCs w:val="24"/>
+        </w:rPr>
+      </w:pPr>
+      <w:r>
+        <w:rPr>
+          <w:sz w:val="24"/>
+          <w:szCs w:val="24"/>
+        </w:rPr>
+        <w:t>the required path/query parameters</w:t>
+      </w:r>
+    </w:p>
+    <w:p>
+      <w:pPr>
+        <w:numPr>
+          <w:ilvl w:val="0"/>
+          <w:numId w:val="33"/>
+        </w:numPr>
+        <w:rPr>
+          <w:sz w:val="24"/>
+          <w:szCs w:val="24"/>
+        </w:rPr>
+      </w:pPr>
+      <w:r>
+        <w:rPr>
+          <w:sz w:val="24"/>
+          <w:szCs w:val="24"/>
+        </w:rPr>
+        <w:t>the JSON request body (if applicable)</w:t>
+      </w:r>
+    </w:p>
+    <w:p>
+      <w:pPr>
+        <w:numPr>
+          <w:ilvl w:val="0"/>
+          <w:numId w:val="33"/>
+        </w:numPr>
+        <w:rPr>
+          <w:sz w:val="24"/>
+          <w:szCs w:val="24"/>
+        </w:rPr>
+      </w:pPr>
+      <w:r>
+        <w:rPr>
+          <w:sz w:val="24"/>
+          <w:szCs w:val="24"/>
+        </w:rPr>
+        <w:t>the possible HTTP response codes and the example JSON responses</w:t>
+      </w:r>
+    </w:p>
+    <w:p>
+      <w:pPr>
+        <w:rPr>
+          <w:sz w:val="24"/>
+          <w:szCs w:val="24"/>
+        </w:rPr>
+      </w:pPr>
+      <w:r>
+        <w:rPr>
+          <w:sz w:val="24"/>
+          <w:szCs w:val="24"/>
+        </w:rPr>
+        <w:t xml:space="preserve">The user can also press </w:t>
+      </w:r>
+      <w:r>
+        <w:rPr>
+          <w:b/>
+          <w:bCs/>
+          <w:sz w:val="24"/>
+          <w:szCs w:val="24"/>
+        </w:rPr>
+        <w:t>“</w:t>
+      </w:r>
+      <w:r>
+        <w:rPr>
+          <w:sz w:val="24"/>
+          <w:szCs w:val="24"/>
+        </w:rPr>
+        <w:t>Try it out</w:t>
+      </w:r>
+      <w:r>
+        <w:rPr>
+          <w:b/>
+          <w:bCs/>
+          <w:sz w:val="24"/>
+          <w:szCs w:val="24"/>
+        </w:rPr>
+        <w:t>”</w:t>
+      </w:r>
+      <w:r>
+        <w:rPr>
+          <w:sz w:val="24"/>
+          <w:szCs w:val="24"/>
+        </w:rPr>
+        <w:t xml:space="preserve"> to send real requests to the running application directly from the browser, without using tools like Postman. This makes the API easy to explore and test for both developers and non-technical users.</w:t>
+      </w:r>
+    </w:p>
+    <w:p>
+      <w:pPr>
+        <w:rPr>
+          <w:sz w:val="24"/>
+          <w:szCs w:val="24"/>
+        </w:rPr>
+      </w:pPr>
+      <w:r>
+        <w:rPr>
+          <w:sz w:val="24"/>
+          <w:szCs w:val="24"/>
+        </w:rPr>
+        <w:t>The textual overview of all APIs (Patients API, Doctors API, etc.) in this document is complemented by the visual documentation generated by Swagger,</w:t>
+      </w:r>
+    </w:p>
+    <w:p>
+      <w:pPr>
+        <w:rPr>
+          <w:sz w:val="24"/>
+          <w:szCs w:val="24"/>
         </w:rPr>
       </w:pPr>
     </w:p>
@@ -4444,6 +4791,155 @@
     </w:lvl>
   </w:abstractNum>
   <w:abstractNum w:abstractNumId="11" w15:restartNumberingAfterBreak="0">
+    <w:nsid w:val="2D94473D"/>
+    <w:multiLevelType w:val="multilevel"/>
+    <w:tmpl w:val="7A047B1A"/>
+    <w:lvl w:ilvl="0">
+      <w:start w:val="1"/>
+      <w:numFmt w:val="bullet"/>
+      <w:lvlText w:val=""/>
+      <w:lvlJc w:val="left"/>
+      <w:pPr>
+        <w:tabs>
+          <w:tab w:val="num" w:pos="720"/>
+        </w:tabs>
+        <w:ind w:left="720" w:hanging="360"/>
+      </w:pPr>
+      <w:rPr>
+        <w:rFonts w:ascii="Symbol" w:hAnsi="Symbol" w:hint="default"/>
+        <w:sz w:val="20"/>
+      </w:rPr>
+    </w:lvl>
+    <w:lvl w:ilvl="1" w:tentative="1">
+      <w:start w:val="1"/>
+      <w:numFmt w:val="bullet"/>
+      <w:lvlText w:val="o"/>
+      <w:lvlJc w:val="left"/>
+      <w:pPr>
+        <w:tabs>
+          <w:tab w:val="num" w:pos="1440"/>
+        </w:tabs>
+        <w:ind w:left="1440" w:hanging="360"/>
+      </w:pPr>
+      <w:rPr>
+        <w:rFonts w:ascii="Courier New" w:hAnsi="Courier New" w:hint="default"/>
+        <w:sz w:val="20"/>
+      </w:rPr>
+    </w:lvl>
+    <w:lvl w:ilvl="2" w:tentative="1">
+      <w:start w:val="1"/>
+      <w:numFmt w:val="bullet"/>
+      <w:lvlText w:val=""/>
+      <w:lvlJc w:val="left"/>
+      <w:pPr>
+        <w:tabs>
+          <w:tab w:val="num" w:pos="2160"/>
+        </w:tabs>
+        <w:ind w:left="2160" w:hanging="360"/>
+      </w:pPr>
+      <w:rPr>
+        <w:rFonts w:ascii="Wingdings" w:hAnsi="Wingdings" w:hint="default"/>
+        <w:sz w:val="20"/>
+      </w:rPr>
+    </w:lvl>
+    <w:lvl w:ilvl="3" w:tentative="1">
+      <w:start w:val="1"/>
+      <w:numFmt w:val="bullet"/>
+      <w:lvlText w:val=""/>
+      <w:lvlJc w:val="left"/>
+      <w:pPr>
+        <w:tabs>
+          <w:tab w:val="num" w:pos="2880"/>
+        </w:tabs>
+        <w:ind w:left="2880" w:hanging="360"/>
+      </w:pPr>
+      <w:rPr>
+        <w:rFonts w:ascii="Wingdings" w:hAnsi="Wingdings" w:hint="default"/>
+        <w:sz w:val="20"/>
+      </w:rPr>
+    </w:lvl>
+    <w:lvl w:ilvl="4" w:tentative="1">
+      <w:start w:val="1"/>
+      <w:numFmt w:val="bullet"/>
+      <w:lvlText w:val=""/>
+      <w:lvlJc w:val="left"/>
+      <w:pPr>
+        <w:tabs>
+          <w:tab w:val="num" w:pos="3600"/>
+        </w:tabs>
+        <w:ind w:left="3600" w:hanging="360"/>
+      </w:pPr>
+      <w:rPr>
+        <w:rFonts w:ascii="Wingdings" w:hAnsi="Wingdings" w:hint="default"/>
+        <w:sz w:val="20"/>
+      </w:rPr>
+    </w:lvl>
+    <w:lvl w:ilvl="5" w:tentative="1">
+      <w:start w:val="1"/>
+      <w:numFmt w:val="bullet"/>
+      <w:lvlText w:val=""/>
+      <w:lvlJc w:val="left"/>
+      <w:pPr>
+        <w:tabs>
+          <w:tab w:val="num" w:pos="4320"/>
+        </w:tabs>
+        <w:ind w:left="4320" w:hanging="360"/>
+      </w:pPr>
+      <w:rPr>
+        <w:rFonts w:ascii="Wingdings" w:hAnsi="Wingdings" w:hint="default"/>
+        <w:sz w:val="20"/>
+      </w:rPr>
+    </w:lvl>
+    <w:lvl w:ilvl="6" w:tentative="1">
+      <w:start w:val="1"/>
+      <w:numFmt w:val="bullet"/>
+      <w:lvlText w:val=""/>
+      <w:lvlJc w:val="left"/>
+      <w:pPr>
+        <w:tabs>
+          <w:tab w:val="num" w:pos="5040"/>
+        </w:tabs>
+        <w:ind w:left="5040" w:hanging="360"/>
+      </w:pPr>
+      <w:rPr>
+        <w:rFonts w:ascii="Wingdings" w:hAnsi="Wingdings" w:hint="default"/>
+        <w:sz w:val="20"/>
+      </w:rPr>
+    </w:lvl>
+    <w:lvl w:ilvl="7" w:tentative="1">
+      <w:start w:val="1"/>
+      <w:numFmt w:val="bullet"/>
+      <w:lvlText w:val=""/>
+      <w:lvlJc w:val="left"/>
+      <w:pPr>
+        <w:tabs>
+          <w:tab w:val="num" w:pos="5760"/>
+        </w:tabs>
+        <w:ind w:left="5760" w:hanging="360"/>
+      </w:pPr>
+      <w:rPr>
+        <w:rFonts w:ascii="Wingdings" w:hAnsi="Wingdings" w:hint="default"/>
+        <w:sz w:val="20"/>
+      </w:rPr>
+    </w:lvl>
+    <w:lvl w:ilvl="8" w:tentative="1">
+      <w:start w:val="1"/>
+      <w:numFmt w:val="bullet"/>
+      <w:lvlText w:val=""/>
+      <w:lvlJc w:val="left"/>
+      <w:pPr>
+        <w:tabs>
+          <w:tab w:val="num" w:pos="6480"/>
+        </w:tabs>
+        <w:ind w:left="6480" w:hanging="360"/>
+      </w:pPr>
+      <w:rPr>
+        <w:rFonts w:ascii="Wingdings" w:hAnsi="Wingdings" w:hint="default"/>
+        <w:sz w:val="20"/>
+      </w:rPr>
+    </w:lvl>
+  </w:abstractNum>
+  <w:abstractNum w:abstractNumId="12" w15:restartNumberingAfterBreak="0">
     <w:nsid w:val="2DC940EA"/>
     <w:multiLevelType w:val="hybridMultilevel"/>
     <w:tmpl w:val="C75CCED6"/>
@@ -4556,7 +5052,7 @@
       </w:rPr>
     </w:lvl>
   </w:abstractNum>
-  <w:abstractNum w:abstractNumId="12" w15:restartNumberingAfterBreak="0">
+  <w:abstractNum w:abstractNumId="13" w15:restartNumberingAfterBreak="0">
     <w:nsid w:val="2F4F2B7F"/>
     <w:multiLevelType w:val="hybridMultilevel"/>
     <w:tmpl w:val="E5769918"/>
@@ -4669,7 +5165,7 @@
       </w:rPr>
     </w:lvl>
   </w:abstractNum>
-  <w:abstractNum w:abstractNumId="13" w15:restartNumberingAfterBreak="0">
+  <w:abstractNum w:abstractNumId="14" w15:restartNumberingAfterBreak="0">
     <w:nsid w:val="2FF61FC2"/>
     <w:multiLevelType w:val="multilevel"/>
     <w:tmpl w:val="38A68BEC"/>
@@ -4818,7 +5314,7 @@
       </w:rPr>
     </w:lvl>
   </w:abstractNum>
-  <w:abstractNum w:abstractNumId="14" w15:restartNumberingAfterBreak="0">
+  <w:abstractNum w:abstractNumId="15" w15:restartNumberingAfterBreak="0">
     <w:nsid w:val="310C536D"/>
     <w:multiLevelType w:val="multilevel"/>
     <w:tmpl w:val="945AE036"/>
@@ -4967,7 +5463,7 @@
       </w:rPr>
     </w:lvl>
   </w:abstractNum>
-  <w:abstractNum w:abstractNumId="15" w15:restartNumberingAfterBreak="0">
+  <w:abstractNum w:abstractNumId="16" w15:restartNumberingAfterBreak="0">
     <w:nsid w:val="36BB50B6"/>
     <w:multiLevelType w:val="multilevel"/>
     <w:tmpl w:val="2FDC6B62"/>
@@ -5116,7 +5612,7 @@
       </w:rPr>
     </w:lvl>
   </w:abstractNum>
-  <w:abstractNum w:abstractNumId="16" w15:restartNumberingAfterBreak="0">
+  <w:abstractNum w:abstractNumId="17" w15:restartNumberingAfterBreak="0">
     <w:nsid w:val="3A4C41AA"/>
     <w:multiLevelType w:val="multilevel"/>
     <w:tmpl w:val="B8309D72"/>
@@ -5265,7 +5761,7 @@
       </w:rPr>
     </w:lvl>
   </w:abstractNum>
-  <w:abstractNum w:abstractNumId="17" w15:restartNumberingAfterBreak="0">
+  <w:abstractNum w:abstractNumId="18" w15:restartNumberingAfterBreak="0">
     <w:nsid w:val="3C833ED0"/>
     <w:multiLevelType w:val="multilevel"/>
     <w:tmpl w:val="D03665B8"/>
@@ -5414,7 +5910,7 @@
       </w:rPr>
     </w:lvl>
   </w:abstractNum>
-  <w:abstractNum w:abstractNumId="18" w15:restartNumberingAfterBreak="0">
+  <w:abstractNum w:abstractNumId="19" w15:restartNumberingAfterBreak="0">
     <w:nsid w:val="3F60771F"/>
     <w:multiLevelType w:val="multilevel"/>
     <w:tmpl w:val="455E78F2"/>
@@ -5563,7 +6059,7 @@
       </w:rPr>
     </w:lvl>
   </w:abstractNum>
-  <w:abstractNum w:abstractNumId="19" w15:restartNumberingAfterBreak="0">
+  <w:abstractNum w:abstractNumId="20" w15:restartNumberingAfterBreak="0">
     <w:nsid w:val="4584238A"/>
     <w:multiLevelType w:val="multilevel"/>
     <w:tmpl w:val="61F682BE"/>
@@ -5712,7 +6208,7 @@
       </w:rPr>
     </w:lvl>
   </w:abstractNum>
-  <w:abstractNum w:abstractNumId="20" w15:restartNumberingAfterBreak="0">
+  <w:abstractNum w:abstractNumId="21" w15:restartNumberingAfterBreak="0">
     <w:nsid w:val="46F42F4A"/>
     <w:multiLevelType w:val="multilevel"/>
     <w:tmpl w:val="F1EED690"/>
@@ -5861,7 +6357,7 @@
       </w:rPr>
     </w:lvl>
   </w:abstractNum>
-  <w:abstractNum w:abstractNumId="21" w15:restartNumberingAfterBreak="0">
+  <w:abstractNum w:abstractNumId="22" w15:restartNumberingAfterBreak="0">
     <w:nsid w:val="48151B83"/>
     <w:multiLevelType w:val="multilevel"/>
     <w:tmpl w:val="51D4A500"/>
@@ -6010,7 +6506,7 @@
       </w:rPr>
     </w:lvl>
   </w:abstractNum>
-  <w:abstractNum w:abstractNumId="22" w15:restartNumberingAfterBreak="0">
+  <w:abstractNum w:abstractNumId="23" w15:restartNumberingAfterBreak="0">
     <w:nsid w:val="52136D1D"/>
     <w:multiLevelType w:val="multilevel"/>
     <w:tmpl w:val="84A8B74A"/>
@@ -6159,7 +6655,156 @@
       </w:rPr>
     </w:lvl>
   </w:abstractNum>
-  <w:abstractNum w:abstractNumId="23" w15:restartNumberingAfterBreak="0">
+  <w:abstractNum w:abstractNumId="24" w15:restartNumberingAfterBreak="0">
+    <w:nsid w:val="53541695"/>
+    <w:multiLevelType w:val="multilevel"/>
+    <w:tmpl w:val="2CAC2758"/>
+    <w:lvl w:ilvl="0">
+      <w:start w:val="1"/>
+      <w:numFmt w:val="bullet"/>
+      <w:lvlText w:val=""/>
+      <w:lvlJc w:val="left"/>
+      <w:pPr>
+        <w:tabs>
+          <w:tab w:val="num" w:pos="720"/>
+        </w:tabs>
+        <w:ind w:left="720" w:hanging="360"/>
+      </w:pPr>
+      <w:rPr>
+        <w:rFonts w:ascii="Symbol" w:hAnsi="Symbol" w:hint="default"/>
+        <w:sz w:val="20"/>
+      </w:rPr>
+    </w:lvl>
+    <w:lvl w:ilvl="1" w:tentative="1">
+      <w:start w:val="1"/>
+      <w:numFmt w:val="bullet"/>
+      <w:lvlText w:val="o"/>
+      <w:lvlJc w:val="left"/>
+      <w:pPr>
+        <w:tabs>
+          <w:tab w:val="num" w:pos="1440"/>
+        </w:tabs>
+        <w:ind w:left="1440" w:hanging="360"/>
+      </w:pPr>
+      <w:rPr>
+        <w:rFonts w:ascii="Courier New" w:hAnsi="Courier New" w:hint="default"/>
+        <w:sz w:val="20"/>
+      </w:rPr>
+    </w:lvl>
+    <w:lvl w:ilvl="2" w:tentative="1">
+      <w:start w:val="1"/>
+      <w:numFmt w:val="bullet"/>
+      <w:lvlText w:val=""/>
+      <w:lvlJc w:val="left"/>
+      <w:pPr>
+        <w:tabs>
+          <w:tab w:val="num" w:pos="2160"/>
+        </w:tabs>
+        <w:ind w:left="2160" w:hanging="360"/>
+      </w:pPr>
+      <w:rPr>
+        <w:rFonts w:ascii="Wingdings" w:hAnsi="Wingdings" w:hint="default"/>
+        <w:sz w:val="20"/>
+      </w:rPr>
+    </w:lvl>
+    <w:lvl w:ilvl="3" w:tentative="1">
+      <w:start w:val="1"/>
+      <w:numFmt w:val="bullet"/>
+      <w:lvlText w:val=""/>
+      <w:lvlJc w:val="left"/>
+      <w:pPr>
+        <w:tabs>
+          <w:tab w:val="num" w:pos="2880"/>
+        </w:tabs>
+        <w:ind w:left="2880" w:hanging="360"/>
+      </w:pPr>
+      <w:rPr>
+        <w:rFonts w:ascii="Wingdings" w:hAnsi="Wingdings" w:hint="default"/>
+        <w:sz w:val="20"/>
+      </w:rPr>
+    </w:lvl>
+    <w:lvl w:ilvl="4" w:tentative="1">
+      <w:start w:val="1"/>
+      <w:numFmt w:val="bullet"/>
+      <w:lvlText w:val=""/>
+      <w:lvlJc w:val="left"/>
+      <w:pPr>
+        <w:tabs>
+          <w:tab w:val="num" w:pos="3600"/>
+        </w:tabs>
+        <w:ind w:left="3600" w:hanging="360"/>
+      </w:pPr>
+      <w:rPr>
+        <w:rFonts w:ascii="Wingdings" w:hAnsi="Wingdings" w:hint="default"/>
+        <w:sz w:val="20"/>
+      </w:rPr>
+    </w:lvl>
+    <w:lvl w:ilvl="5" w:tentative="1">
+      <w:start w:val="1"/>
+      <w:numFmt w:val="bullet"/>
+      <w:lvlText w:val=""/>
+      <w:lvlJc w:val="left"/>
+      <w:pPr>
+        <w:tabs>
+          <w:tab w:val="num" w:pos="4320"/>
+        </w:tabs>
+        <w:ind w:left="4320" w:hanging="360"/>
+      </w:pPr>
+      <w:rPr>
+        <w:rFonts w:ascii="Wingdings" w:hAnsi="Wingdings" w:hint="default"/>
+        <w:sz w:val="20"/>
+      </w:rPr>
+    </w:lvl>
+    <w:lvl w:ilvl="6" w:tentative="1">
+      <w:start w:val="1"/>
+      <w:numFmt w:val="bullet"/>
+      <w:lvlText w:val=""/>
+      <w:lvlJc w:val="left"/>
+      <w:pPr>
+        <w:tabs>
+          <w:tab w:val="num" w:pos="5040"/>
+        </w:tabs>
+        <w:ind w:left="5040" w:hanging="360"/>
+      </w:pPr>
+      <w:rPr>
+        <w:rFonts w:ascii="Wingdings" w:hAnsi="Wingdings" w:hint="default"/>
+        <w:sz w:val="20"/>
+      </w:rPr>
+    </w:lvl>
+    <w:lvl w:ilvl="7" w:tentative="1">
+      <w:start w:val="1"/>
+      <w:numFmt w:val="bullet"/>
+      <w:lvlText w:val=""/>
+      <w:lvlJc w:val="left"/>
+      <w:pPr>
+        <w:tabs>
+          <w:tab w:val="num" w:pos="5760"/>
+        </w:tabs>
+        <w:ind w:left="5760" w:hanging="360"/>
+      </w:pPr>
+      <w:rPr>
+        <w:rFonts w:ascii="Wingdings" w:hAnsi="Wingdings" w:hint="default"/>
+        <w:sz w:val="20"/>
+      </w:rPr>
+    </w:lvl>
+    <w:lvl w:ilvl="8" w:tentative="1">
+      <w:start w:val="1"/>
+      <w:numFmt w:val="bullet"/>
+      <w:lvlText w:val=""/>
+      <w:lvlJc w:val="left"/>
+      <w:pPr>
+        <w:tabs>
+          <w:tab w:val="num" w:pos="6480"/>
+        </w:tabs>
+        <w:ind w:left="6480" w:hanging="360"/>
+      </w:pPr>
+      <w:rPr>
+        <w:rFonts w:ascii="Wingdings" w:hAnsi="Wingdings" w:hint="default"/>
+        <w:sz w:val="20"/>
+      </w:rPr>
+    </w:lvl>
+  </w:abstractNum>
+  <w:abstractNum w:abstractNumId="25" w15:restartNumberingAfterBreak="0">
     <w:nsid w:val="607529B2"/>
     <w:multiLevelType w:val="multilevel"/>
     <w:tmpl w:val="A1CC9ADE"/>
@@ -6308,7 +6953,7 @@
       </w:rPr>
     </w:lvl>
   </w:abstractNum>
-  <w:abstractNum w:abstractNumId="24" w15:restartNumberingAfterBreak="0">
+  <w:abstractNum w:abstractNumId="26" w15:restartNumberingAfterBreak="0">
     <w:nsid w:val="656D4817"/>
     <w:multiLevelType w:val="multilevel"/>
     <w:tmpl w:val="DF30DBB0"/>
@@ -6457,7 +7102,7 @@
       </w:rPr>
     </w:lvl>
   </w:abstractNum>
-  <w:abstractNum w:abstractNumId="25" w15:restartNumberingAfterBreak="0">
+  <w:abstractNum w:abstractNumId="27" w15:restartNumberingAfterBreak="0">
     <w:nsid w:val="677D7CC4"/>
     <w:multiLevelType w:val="hybridMultilevel"/>
     <w:tmpl w:val="9A9237A4"/>
@@ -6570,7 +7215,7 @@
       </w:rPr>
     </w:lvl>
   </w:abstractNum>
-  <w:abstractNum w:abstractNumId="26" w15:restartNumberingAfterBreak="0">
+  <w:abstractNum w:abstractNumId="28" w15:restartNumberingAfterBreak="0">
     <w:nsid w:val="67F91795"/>
     <w:multiLevelType w:val="hybridMultilevel"/>
     <w:tmpl w:val="58E01346"/>
@@ -6683,7 +7328,7 @@
       </w:rPr>
     </w:lvl>
   </w:abstractNum>
-  <w:abstractNum w:abstractNumId="27" w15:restartNumberingAfterBreak="0">
+  <w:abstractNum w:abstractNumId="29" w15:restartNumberingAfterBreak="0">
     <w:nsid w:val="68A71A41"/>
     <w:multiLevelType w:val="hybridMultilevel"/>
     <w:tmpl w:val="AF500280"/>
@@ -6769,7 +7414,7 @@
       </w:pPr>
     </w:lvl>
   </w:abstractNum>
-  <w:abstractNum w:abstractNumId="28" w15:restartNumberingAfterBreak="0">
+  <w:abstractNum w:abstractNumId="30" w15:restartNumberingAfterBreak="0">
     <w:nsid w:val="6F322D96"/>
     <w:multiLevelType w:val="hybridMultilevel"/>
     <w:tmpl w:val="166446DC"/>
@@ -6855,7 +7500,7 @@
       </w:pPr>
     </w:lvl>
   </w:abstractNum>
-  <w:abstractNum w:abstractNumId="29" w15:restartNumberingAfterBreak="0">
+  <w:abstractNum w:abstractNumId="31" w15:restartNumberingAfterBreak="0">
     <w:nsid w:val="71ED6A61"/>
     <w:multiLevelType w:val="hybridMultilevel"/>
     <w:tmpl w:val="B36483C2"/>
@@ -6968,7 +7613,7 @@
       </w:rPr>
     </w:lvl>
   </w:abstractNum>
-  <w:abstractNum w:abstractNumId="30" w15:restartNumberingAfterBreak="0">
+  <w:abstractNum w:abstractNumId="32" w15:restartNumberingAfterBreak="0">
     <w:nsid w:val="7A5C6D4A"/>
     <w:multiLevelType w:val="multilevel"/>
     <w:tmpl w:val="E9AACE82"/>
@@ -7121,55 +7766,55 @@
     <w:abstractNumId w:val="1"/>
   </w:num>
   <w:num w:numId="2" w16cid:durableId="1073503699">
-    <w:abstractNumId w:val="18"/>
+    <w:abstractNumId w:val="19"/>
   </w:num>
   <w:num w:numId="3" w16cid:durableId="1384214885">
     <w:abstractNumId w:val="4"/>
   </w:num>
   <w:num w:numId="4" w16cid:durableId="675813528">
-    <w:abstractNumId w:val="19"/>
+    <w:abstractNumId w:val="20"/>
   </w:num>
   <w:num w:numId="5" w16cid:durableId="1961107663">
-    <w:abstractNumId w:val="15"/>
+    <w:abstractNumId w:val="16"/>
   </w:num>
   <w:num w:numId="6" w16cid:durableId="1125612274">
-    <w:abstractNumId w:val="24"/>
+    <w:abstractNumId w:val="26"/>
   </w:num>
   <w:num w:numId="7" w16cid:durableId="1843617409">
-    <w:abstractNumId w:val="30"/>
+    <w:abstractNumId w:val="32"/>
   </w:num>
   <w:num w:numId="8" w16cid:durableId="1220440584">
-    <w:abstractNumId w:val="28"/>
+    <w:abstractNumId w:val="30"/>
   </w:num>
   <w:num w:numId="9" w16cid:durableId="217210255">
     <w:abstractNumId w:val="2"/>
   </w:num>
   <w:num w:numId="10" w16cid:durableId="1070351553">
-    <w:abstractNumId w:val="27"/>
+    <w:abstractNumId w:val="29"/>
   </w:num>
   <w:num w:numId="11" w16cid:durableId="2091416478">
     <w:abstractNumId w:val="8"/>
   </w:num>
   <w:num w:numId="12" w16cid:durableId="471140906">
-    <w:abstractNumId w:val="14"/>
+    <w:abstractNumId w:val="15"/>
   </w:num>
   <w:num w:numId="13" w16cid:durableId="249240939">
     <w:abstractNumId w:val="3"/>
   </w:num>
   <w:num w:numId="14" w16cid:durableId="1662809499">
-    <w:abstractNumId w:val="23"/>
+    <w:abstractNumId w:val="25"/>
   </w:num>
   <w:num w:numId="15" w16cid:durableId="464006641">
-    <w:abstractNumId w:val="11"/>
+    <w:abstractNumId w:val="12"/>
   </w:num>
   <w:num w:numId="16" w16cid:durableId="1591499894">
-    <w:abstractNumId w:val="12"/>
+    <w:abstractNumId w:val="13"/>
   </w:num>
   <w:num w:numId="17" w16cid:durableId="1664771238">
     <w:abstractNumId w:val="0"/>
   </w:num>
   <w:num w:numId="18" w16cid:durableId="169298587">
-    <w:abstractNumId w:val="29"/>
+    <w:abstractNumId w:val="31"/>
   </w:num>
   <w:num w:numId="19" w16cid:durableId="1125805864">
     <w:abstractNumId w:val="9"/>
@@ -7178,22 +7823,22 @@
     <w:abstractNumId w:val="6"/>
   </w:num>
   <w:num w:numId="21" w16cid:durableId="65416826">
+    <w:abstractNumId w:val="23"/>
+  </w:num>
+  <w:num w:numId="22" w16cid:durableId="617755546">
+    <w:abstractNumId w:val="14"/>
+  </w:num>
+  <w:num w:numId="23" w16cid:durableId="1379738993">
     <w:abstractNumId w:val="22"/>
   </w:num>
-  <w:num w:numId="22" w16cid:durableId="617755546">
-    <w:abstractNumId w:val="13"/>
-  </w:num>
-  <w:num w:numId="23" w16cid:durableId="1379738993">
-    <w:abstractNumId w:val="21"/>
-  </w:num>
   <w:num w:numId="24" w16cid:durableId="206795118">
-    <w:abstractNumId w:val="25"/>
+    <w:abstractNumId w:val="27"/>
   </w:num>
   <w:num w:numId="25" w16cid:durableId="1487746012">
-    <w:abstractNumId w:val="26"/>
+    <w:abstractNumId w:val="28"/>
   </w:num>
   <w:num w:numId="26" w16cid:durableId="1944334825">
-    <w:abstractNumId w:val="20"/>
+    <w:abstractNumId w:val="21"/>
   </w:num>
   <w:num w:numId="27" w16cid:durableId="63380785">
     <w:abstractNumId w:val="7"/>
@@ -7205,10 +7850,16 @@
     <w:abstractNumId w:val="10"/>
   </w:num>
   <w:num w:numId="30" w16cid:durableId="1256599622">
-    <w:abstractNumId w:val="16"/>
+    <w:abstractNumId w:val="17"/>
   </w:num>
   <w:num w:numId="31" w16cid:durableId="1745839989">
-    <w:abstractNumId w:val="17"/>
+    <w:abstractNumId w:val="18"/>
+  </w:num>
+  <w:num w:numId="32" w16cid:durableId="37706759">
+    <w:abstractNumId w:val="11"/>
+  </w:num>
+  <w:num w:numId="33" w16cid:durableId="1763454531">
+    <w:abstractNumId w:val="24"/>
   </w:num>
 </w:numbering>
 </file>
@@ -8126,6 +8777,41 @@
       <w:spacing w:val="5"/>
     </w:rPr>
   </w:style>
+  <w:style w:type="character" w:styleId="Hyperlink">
+    <w:name w:val="Hyperlink"/>
+    <w:basedOn w:val="DefaultParagraphFont"/>
+    <w:uiPriority w:val="99"/>
+    <w:unhideWhenUsed/>
+    <w:rsid w:val="00567830"/>
+    <w:rPr>
+      <w:color w:val="0563C1" w:themeColor="hyperlink"/>
+      <w:u w:val="single"/>
+    </w:rPr>
+  </w:style>
+  <w:style w:type="character" w:styleId="UnresolvedMention">
+    <w:name w:val="Unresolved Mention"/>
+    <w:basedOn w:val="DefaultParagraphFont"/>
+    <w:uiPriority w:val="99"/>
+    <w:semiHidden/>
+    <w:unhideWhenUsed/>
+    <w:rsid w:val="00567830"/>
+    <w:rPr>
+      <w:color w:val="605E5C"/>
+      <w:shd w:val="clear" w:color="auto" w:fill="E1DFDD"/>
+    </w:rPr>
+  </w:style>
+  <w:style w:type="character" w:styleId="FollowedHyperlink">
+    <w:name w:val="FollowedHyperlink"/>
+    <w:basedOn w:val="DefaultParagraphFont"/>
+    <w:uiPriority w:val="99"/>
+    <w:semiHidden/>
+    <w:unhideWhenUsed/>
+    <w:rsid w:val="00567830"/>
+    <w:rPr>
+      <w:color w:val="954F72" w:themeColor="followedHyperlink"/>
+      <w:u w:val="single"/>
+    </w:rPr>
+  </w:style>
 </w:styles>
 </file>
 

</xml_diff>